<commit_message>
day-7 inheritance codes and diagrams
</commit_message>
<xml_diff>
--- a/diagrams/java-object-memory-allocation.docx
+++ b/diagrams/java-object-memory-allocation.docx
@@ -3,6 +3,244 @@
 <w:document xmlns:wpc="http://schemas.microsoft.com/office/word/2010/wordprocessingCanvas" xmlns:cx="http://schemas.microsoft.com/office/drawing/2014/chartex" xmlns:cx1="http://schemas.microsoft.com/office/drawing/2015/9/8/chartex" xmlns:cx2="http://schemas.microsoft.com/office/drawing/2015/10/21/chartex" xmlns:cx3="http://schemas.microsoft.com/office/drawing/2016/5/9/chartex" xmlns:cx4="http://schemas.microsoft.com/office/drawing/2016/5/10/chartex" xmlns:cx5="http://schemas.microsoft.com/office/drawing/2016/5/11/chartex" xmlns:cx6="http://schemas.microsoft.com/office/drawing/2016/5/12/chartex" xmlns:cx7="http://schemas.microsoft.com/office/drawing/2016/5/13/chartex" xmlns:cx8="http://schemas.microsoft.com/office/drawing/2016/5/14/chartex" xmlns:mc="http://schemas.openxmlformats.org/markup-compatibility/2006" xmlns:aink="http://schemas.microsoft.com/office/drawing/2016/ink" xmlns:am3d="http://schemas.microsoft.com/office/drawing/2017/model3d" xmlns:o="urn:schemas-microsoft-com:office:office" xmlns:oel="http://schemas.microsoft.com/office/2019/extlst" xmlns:r="http://schemas.openxmlformats.org/officeDocument/2006/relationships" xmlns:m="http://schemas.openxmlformats.org/officeDocument/2006/math" xmlns:v="urn:schemas-microsoft-com:vml" xmlns:wp14="http://schemas.microsoft.com/office/word/2010/wordprocessingDrawing" xmlns:wp="http://schemas.openxmlformats.org/drawingml/2006/wordprocessingDrawing" xmlns:w10="urn:schemas-microsoft-com:office:word" xmlns:w="http://schemas.openxmlformats.org/wordprocessingml/2006/main" xmlns:w14="http://schemas.microsoft.com/office/word/2010/wordml" xmlns:w15="http://schemas.microsoft.com/office/word/2012/wordml" xmlns:w16cex="http://schemas.microsoft.com/office/word/2018/wordml/cex" xmlns:w16cid="http://schemas.microsoft.com/office/word/2016/wordml/cid" xmlns:w16="http://schemas.microsoft.com/office/word/2018/wordml" xmlns:w16sdtdh="http://schemas.microsoft.com/office/word/2020/wordml/sdtdatahash" xmlns:w16se="http://schemas.microsoft.com/office/word/2015/wordml/symex" xmlns:wpg="http://schemas.microsoft.com/office/word/2010/wordprocessingGroup" xmlns:wpi="http://schemas.microsoft.com/office/word/2010/wordprocessingInk" xmlns:wne="http://schemas.microsoft.com/office/word/2006/wordml" xmlns:wps="http://schemas.microsoft.com/office/word/2010/wordprocessingShape" mc:Ignorable="w14 w15 w16se w16cid w16 w16cex w16sdtdh wp14">
   <w:body>
     <w:p>
+      <w:r>
+        <w:rPr>
+          <w:noProof/>
+        </w:rPr>
+        <mc:AlternateContent>
+          <mc:Choice Requires="wps">
+            <w:drawing>
+              <wp:anchor distT="0" distB="0" distL="114300" distR="114300" simplePos="0" relativeHeight="251687936" behindDoc="0" locked="0" layoutInCell="1" allowOverlap="1" wp14:anchorId="71705A64" wp14:editId="5BC94644">
+                <wp:simplePos x="0" y="0"/>
+                <wp:positionH relativeFrom="column">
+                  <wp:posOffset>91440</wp:posOffset>
+                </wp:positionH>
+                <wp:positionV relativeFrom="paragraph">
+                  <wp:posOffset>887730</wp:posOffset>
+                </wp:positionV>
+                <wp:extent cx="925830" cy="323850"/>
+                <wp:effectExtent l="0" t="0" r="26670" b="19050"/>
+                <wp:wrapNone/>
+                <wp:docPr id="1588870477" name="Rectangle 9"/>
+                <wp:cNvGraphicFramePr/>
+                <a:graphic xmlns:a="http://schemas.openxmlformats.org/drawingml/2006/main">
+                  <a:graphicData uri="http://schemas.microsoft.com/office/word/2010/wordprocessingShape">
+                    <wps:wsp>
+                      <wps:cNvSpPr/>
+                      <wps:spPr>
+                        <a:xfrm>
+                          <a:off x="0" y="0"/>
+                          <a:ext cx="925830" cy="323850"/>
+                        </a:xfrm>
+                        <a:prstGeom prst="rect">
+                          <a:avLst/>
+                        </a:prstGeom>
+                      </wps:spPr>
+                      <wps:style>
+                        <a:lnRef idx="2">
+                          <a:schemeClr val="accent1">
+                            <a:shade val="15000"/>
+                          </a:schemeClr>
+                        </a:lnRef>
+                        <a:fillRef idx="1">
+                          <a:schemeClr val="accent1"/>
+                        </a:fillRef>
+                        <a:effectRef idx="0">
+                          <a:schemeClr val="accent1"/>
+                        </a:effectRef>
+                        <a:fontRef idx="minor">
+                          <a:schemeClr val="lt1"/>
+                        </a:fontRef>
+                      </wps:style>
+                      <wps:txbx>
+                        <w:txbxContent>
+                          <w:p>
+                            <w:pPr>
+                              <w:jc w:val="center"/>
+                              <w:rPr>
+                                <w:sz w:val="12"/>
+                                <w:szCs w:val="12"/>
+                              </w:rPr>
+                            </w:pPr>
+                            <w:proofErr w:type="spellStart"/>
+                            <w:r>
+                              <w:rPr>
+                                <w:sz w:val="12"/>
+                                <w:szCs w:val="12"/>
+                              </w:rPr>
+                              <w:t>macProLaptop</w:t>
+                            </w:r>
+                            <w:proofErr w:type="spellEnd"/>
+                          </w:p>
+                        </w:txbxContent>
+                      </wps:txbx>
+                      <wps:bodyPr rot="0" spcFirstLastPara="0" vertOverflow="overflow" horzOverflow="overflow" vert="horz" wrap="square" lIns="91440" tIns="45720" rIns="91440" bIns="45720" numCol="1" spcCol="0" rtlCol="0" fromWordArt="0" anchor="ctr" anchorCtr="0" forceAA="0" compatLnSpc="1">
+                        <a:prstTxWarp prst="textNoShape">
+                          <a:avLst/>
+                        </a:prstTxWarp>
+                        <a:noAutofit/>
+                      </wps:bodyPr>
+                    </wps:wsp>
+                  </a:graphicData>
+                </a:graphic>
+                <wp14:sizeRelH relativeFrom="margin">
+                  <wp14:pctWidth>0</wp14:pctWidth>
+                </wp14:sizeRelH>
+                <wp14:sizeRelV relativeFrom="margin">
+                  <wp14:pctHeight>0</wp14:pctHeight>
+                </wp14:sizeRelV>
+              </wp:anchor>
+            </w:drawing>
+          </mc:Choice>
+          <mc:Fallback>
+            <w:pict>
+              <v:rect w14:anchorId="71705A64" id="Rectangle 9" o:spid="_x0000_s1026" style="position:absolute;margin-left:7.2pt;margin-top:69.9pt;width:72.9pt;height:25.5pt;z-index:251687936;visibility:visible;mso-wrap-style:square;mso-width-percent:0;mso-height-percent:0;mso-wrap-distance-left:9pt;mso-wrap-distance-top:0;mso-wrap-distance-right:9pt;mso-wrap-distance-bottom:0;mso-position-horizontal:absolute;mso-position-horizontal-relative:text;mso-position-vertical:absolute;mso-position-vertical-relative:text;mso-width-percent:0;mso-height-percent:0;mso-width-relative:margin;mso-height-relative:margin;v-text-anchor:middle" o:gfxdata="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" fillcolor="#4472c4 [3204]" strokecolor="#09101d [484]" strokeweight="1pt">
+                <v:textbox>
+                  <w:txbxContent>
+                    <w:p>
+                      <w:pPr>
+                        <w:jc w:val="center"/>
+                        <w:rPr>
+                          <w:sz w:val="12"/>
+                          <w:szCs w:val="12"/>
+                        </w:rPr>
+                      </w:pPr>
+                      <w:proofErr w:type="spellStart"/>
+                      <w:r>
+                        <w:rPr>
+                          <w:sz w:val="12"/>
+                          <w:szCs w:val="12"/>
+                        </w:rPr>
+                        <w:t>macProLaptop</w:t>
+                      </w:r>
+                      <w:proofErr w:type="spellEnd"/>
+                    </w:p>
+                  </w:txbxContent>
+                </v:textbox>
+              </v:rect>
+            </w:pict>
+          </mc:Fallback>
+        </mc:AlternateContent>
+      </w:r>
+      <w:r>
+        <w:rPr>
+          <w:noProof/>
+        </w:rPr>
+        <mc:AlternateContent>
+          <mc:Choice Requires="wps">
+            <w:drawing>
+              <wp:anchor distT="0" distB="0" distL="114300" distR="114300" simplePos="0" relativeHeight="251676672" behindDoc="0" locked="0" layoutInCell="1" allowOverlap="1" wp14:anchorId="52A19D26" wp14:editId="07E1C3C7">
+                <wp:simplePos x="0" y="0"/>
+                <wp:positionH relativeFrom="column">
+                  <wp:posOffset>118110</wp:posOffset>
+                </wp:positionH>
+                <wp:positionV relativeFrom="paragraph">
+                  <wp:posOffset>0</wp:posOffset>
+                </wp:positionV>
+                <wp:extent cx="925830" cy="323850"/>
+                <wp:effectExtent l="0" t="0" r="26670" b="19050"/>
+                <wp:wrapNone/>
+                <wp:docPr id="1487438654" name="Rectangle 9"/>
+                <wp:cNvGraphicFramePr/>
+                <a:graphic xmlns:a="http://schemas.openxmlformats.org/drawingml/2006/main">
+                  <a:graphicData uri="http://schemas.microsoft.com/office/word/2010/wordprocessingShape">
+                    <wps:wsp>
+                      <wps:cNvSpPr/>
+                      <wps:spPr>
+                        <a:xfrm>
+                          <a:off x="0" y="0"/>
+                          <a:ext cx="925830" cy="323850"/>
+                        </a:xfrm>
+                        <a:prstGeom prst="rect">
+                          <a:avLst/>
+                        </a:prstGeom>
+                      </wps:spPr>
+                      <wps:style>
+                        <a:lnRef idx="2">
+                          <a:schemeClr val="accent1">
+                            <a:shade val="15000"/>
+                          </a:schemeClr>
+                        </a:lnRef>
+                        <a:fillRef idx="1">
+                          <a:schemeClr val="accent1"/>
+                        </a:fillRef>
+                        <a:effectRef idx="0">
+                          <a:schemeClr val="accent1"/>
+                        </a:effectRef>
+                        <a:fontRef idx="minor">
+                          <a:schemeClr val="lt1"/>
+                        </a:fontRef>
+                      </wps:style>
+                      <wps:txbx>
+                        <w:txbxContent>
+                          <w:p>
+                            <w:pPr>
+                              <w:jc w:val="center"/>
+                              <w:rPr>
+                                <w:sz w:val="12"/>
+                                <w:szCs w:val="12"/>
+                              </w:rPr>
+                            </w:pPr>
+                            <w:proofErr w:type="spellStart"/>
+                            <w:r>
+                              <w:rPr>
+                                <w:sz w:val="12"/>
+                                <w:szCs w:val="12"/>
+                              </w:rPr>
+                              <w:t>macAirLaptop</w:t>
+                            </w:r>
+                            <w:proofErr w:type="spellEnd"/>
+                          </w:p>
+                        </w:txbxContent>
+                      </wps:txbx>
+                      <wps:bodyPr rot="0" spcFirstLastPara="0" vertOverflow="overflow" horzOverflow="overflow" vert="horz" wrap="square" lIns="91440" tIns="45720" rIns="91440" bIns="45720" numCol="1" spcCol="0" rtlCol="0" fromWordArt="0" anchor="ctr" anchorCtr="0" forceAA="0" compatLnSpc="1">
+                        <a:prstTxWarp prst="textNoShape">
+                          <a:avLst/>
+                        </a:prstTxWarp>
+                        <a:noAutofit/>
+                      </wps:bodyPr>
+                    </wps:wsp>
+                  </a:graphicData>
+                </a:graphic>
+                <wp14:sizeRelH relativeFrom="margin">
+                  <wp14:pctWidth>0</wp14:pctWidth>
+                </wp14:sizeRelH>
+                <wp14:sizeRelV relativeFrom="margin">
+                  <wp14:pctHeight>0</wp14:pctHeight>
+                </wp14:sizeRelV>
+              </wp:anchor>
+            </w:drawing>
+          </mc:Choice>
+          <mc:Fallback>
+            <w:pict>
+              <v:rect w14:anchorId="52A19D26" id="_x0000_s1027" style="position:absolute;margin-left:9.3pt;margin-top:0;width:72.9pt;height:25.5pt;z-index:251676672;visibility:visible;mso-wrap-style:square;mso-width-percent:0;mso-height-percent:0;mso-wrap-distance-left:9pt;mso-wrap-distance-top:0;mso-wrap-distance-right:9pt;mso-wrap-distance-bottom:0;mso-position-horizontal:absolute;mso-position-horizontal-relative:text;mso-position-vertical:absolute;mso-position-vertical-relative:text;mso-width-percent:0;mso-height-percent:0;mso-width-relative:margin;mso-height-relative:margin;v-text-anchor:middle" o:gfxdata="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" fillcolor="#4472c4 [3204]" strokecolor="#09101d [484]" strokeweight="1pt">
+                <v:textbox>
+                  <w:txbxContent>
+                    <w:p>
+                      <w:pPr>
+                        <w:jc w:val="center"/>
+                        <w:rPr>
+                          <w:sz w:val="12"/>
+                          <w:szCs w:val="12"/>
+                        </w:rPr>
+                      </w:pPr>
+                      <w:proofErr w:type="spellStart"/>
+                      <w:r>
+                        <w:rPr>
+                          <w:sz w:val="12"/>
+                          <w:szCs w:val="12"/>
+                        </w:rPr>
+                        <w:t>macAirLaptop</w:t>
+                      </w:r>
+                      <w:proofErr w:type="spellEnd"/>
+                    </w:p>
+                  </w:txbxContent>
+                </v:textbox>
+              </v:rect>
+            </w:pict>
+          </mc:Fallback>
+        </mc:AlternateContent>
+      </w:r>
       <w:r>
         <w:rPr>
           <w:noProof/>
@@ -737,7 +975,7 @@
         <mc:AlternateContent>
           <mc:Choice Requires="wps">
             <w:drawing>
-              <wp:anchor distT="0" distB="0" distL="114300" distR="114300" simplePos="0" relativeHeight="251691008" behindDoc="0" locked="0" layoutInCell="1" allowOverlap="1" wp14:anchorId="16CDC175" wp14:editId="1270D604">
+              <wp:anchor distT="0" distB="0" distL="114300" distR="114300" simplePos="0" relativeHeight="251691008" behindDoc="0" locked="0" layoutInCell="1" allowOverlap="1" wp14:anchorId="16CDC175" wp14:editId="585CB4A5">
                 <wp:simplePos x="0" y="0"/>
                 <wp:positionH relativeFrom="column">
                   <wp:posOffset>1706880</wp:posOffset>
@@ -798,275 +1036,13 @@
           </mc:Choice>
           <mc:Fallback>
             <w:pict>
-              <v:shape w14:anchorId="02453AA3" id="Straight Arrow Connector 10" o:spid="_x0000_s1026" type="#_x0000_t32" style="position:absolute;margin-left:134.4pt;margin-top:86.4pt;width:76.2pt;height:12.3pt;z-index:251691008;visibility:visible;mso-wrap-style:square;mso-width-percent:0;mso-height-percent:0;mso-wrap-distance-left:9pt;mso-wrap-distance-top:0;mso-wrap-distance-right:9pt;mso-wrap-distance-bottom:0;mso-position-horizontal:absolute;mso-position-horizontal-relative:text;mso-position-vertical:absolute;mso-position-vertical-relative:text;mso-width-percent:0;mso-height-percent:0;mso-width-relative:margin;mso-height-relative:margin" o:gfxdata="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" strokecolor="black [3213]" strokeweight=".5pt">
+              <v:shapetype w14:anchorId="3EF124E9" id="_x0000_t32" coordsize="21600,21600" o:spt="32" o:oned="t" path="m,l21600,21600e" filled="f">
+                <v:path arrowok="t" fillok="f" o:connecttype="none"/>
+                <o:lock v:ext="edit" shapetype="t"/>
+              </v:shapetype>
+              <v:shape id="Straight Arrow Connector 10" o:spid="_x0000_s1026" type="#_x0000_t32" style="position:absolute;margin-left:134.4pt;margin-top:86.4pt;width:76.2pt;height:12.3pt;z-index:251691008;visibility:visible;mso-wrap-style:square;mso-width-percent:0;mso-height-percent:0;mso-wrap-distance-left:9pt;mso-wrap-distance-top:0;mso-wrap-distance-right:9pt;mso-wrap-distance-bottom:0;mso-position-horizontal:absolute;mso-position-horizontal-relative:text;mso-position-vertical:absolute;mso-position-vertical-relative:text;mso-width-percent:0;mso-height-percent:0;mso-width-relative:margin;mso-height-relative:margin" o:gfxdata="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" strokecolor="black [3213]" strokeweight=".5pt">
                 <v:stroke endarrow="block" joinstyle="miter"/>
               </v:shape>
-            </w:pict>
-          </mc:Fallback>
-        </mc:AlternateContent>
-      </w:r>
-      <w:r>
-        <w:rPr>
-          <w:noProof/>
-        </w:rPr>
-        <mc:AlternateContent>
-          <mc:Choice Requires="wps">
-            <w:drawing>
-              <wp:anchor distT="0" distB="0" distL="114300" distR="114300" simplePos="0" relativeHeight="251687936" behindDoc="0" locked="0" layoutInCell="1" allowOverlap="1" wp14:anchorId="71705A64" wp14:editId="342600B2">
-                <wp:simplePos x="0" y="0"/>
-                <wp:positionH relativeFrom="column">
-                  <wp:posOffset>-182880</wp:posOffset>
-                </wp:positionH>
-                <wp:positionV relativeFrom="paragraph">
-                  <wp:posOffset>857250</wp:posOffset>
-                </wp:positionV>
-                <wp:extent cx="925830" cy="323850"/>
-                <wp:effectExtent l="0" t="0" r="26670" b="19050"/>
-                <wp:wrapNone/>
-                <wp:docPr id="1588870477" name="Rectangle 9"/>
-                <wp:cNvGraphicFramePr/>
-                <a:graphic xmlns:a="http://schemas.openxmlformats.org/drawingml/2006/main">
-                  <a:graphicData uri="http://schemas.microsoft.com/office/word/2010/wordprocessingShape">
-                    <wps:wsp>
-                      <wps:cNvSpPr/>
-                      <wps:spPr>
-                        <a:xfrm>
-                          <a:off x="0" y="0"/>
-                          <a:ext cx="925830" cy="323850"/>
-                        </a:xfrm>
-                        <a:prstGeom prst="rect">
-                          <a:avLst/>
-                        </a:prstGeom>
-                      </wps:spPr>
-                      <wps:style>
-                        <a:lnRef idx="2">
-                          <a:schemeClr val="accent1">
-                            <a:shade val="15000"/>
-                          </a:schemeClr>
-                        </a:lnRef>
-                        <a:fillRef idx="1">
-                          <a:schemeClr val="accent1"/>
-                        </a:fillRef>
-                        <a:effectRef idx="0">
-                          <a:schemeClr val="accent1"/>
-                        </a:effectRef>
-                        <a:fontRef idx="minor">
-                          <a:schemeClr val="lt1"/>
-                        </a:fontRef>
-                      </wps:style>
-                      <wps:txbx>
-                        <w:txbxContent>
-                          <w:p>
-                            <w:pPr>
-                              <w:jc w:val="center"/>
-                              <w:rPr>
-                                <w:sz w:val="12"/>
-                                <w:szCs w:val="12"/>
-                              </w:rPr>
-                            </w:pPr>
-                            <w:proofErr w:type="spellStart"/>
-                            <w:r>
-                              <w:rPr>
-                                <w:sz w:val="12"/>
-                                <w:szCs w:val="12"/>
-                              </w:rPr>
-                              <w:t>mac</w:t>
-                            </w:r>
-                            <w:r>
-                              <w:rPr>
-                                <w:sz w:val="12"/>
-                                <w:szCs w:val="12"/>
-                              </w:rPr>
-                              <w:t>Pro</w:t>
-                            </w:r>
-                            <w:r>
-                              <w:rPr>
-                                <w:sz w:val="12"/>
-                                <w:szCs w:val="12"/>
-                              </w:rPr>
-                              <w:t>Laptop</w:t>
-                            </w:r>
-                            <w:proofErr w:type="spellEnd"/>
-                          </w:p>
-                        </w:txbxContent>
-                      </wps:txbx>
-                      <wps:bodyPr rot="0" spcFirstLastPara="0" vertOverflow="overflow" horzOverflow="overflow" vert="horz" wrap="square" lIns="91440" tIns="45720" rIns="91440" bIns="45720" numCol="1" spcCol="0" rtlCol="0" fromWordArt="0" anchor="ctr" anchorCtr="0" forceAA="0" compatLnSpc="1">
-                        <a:prstTxWarp prst="textNoShape">
-                          <a:avLst/>
-                        </a:prstTxWarp>
-                        <a:noAutofit/>
-                      </wps:bodyPr>
-                    </wps:wsp>
-                  </a:graphicData>
-                </a:graphic>
-                <wp14:sizeRelH relativeFrom="margin">
-                  <wp14:pctWidth>0</wp14:pctWidth>
-                </wp14:sizeRelH>
-                <wp14:sizeRelV relativeFrom="margin">
-                  <wp14:pctHeight>0</wp14:pctHeight>
-                </wp14:sizeRelV>
-              </wp:anchor>
-            </w:drawing>
-          </mc:Choice>
-          <mc:Fallback>
-            <w:pict>
-              <v:rect w14:anchorId="71705A64" id="Rectangle 9" o:spid="_x0000_s1028" style="position:absolute;margin-left:-14.4pt;margin-top:67.5pt;width:72.9pt;height:25.5pt;z-index:251687936;visibility:visible;mso-wrap-style:square;mso-width-percent:0;mso-height-percent:0;mso-wrap-distance-left:9pt;mso-wrap-distance-top:0;mso-wrap-distance-right:9pt;mso-wrap-distance-bottom:0;mso-position-horizontal:absolute;mso-position-horizontal-relative:text;mso-position-vertical:absolute;mso-position-vertical-relative:text;mso-width-percent:0;mso-height-percent:0;mso-width-relative:margin;mso-height-relative:margin;v-text-anchor:middle" o:gfxdata="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" fillcolor="#4472c4 [3204]" strokecolor="#09101d [484]" strokeweight="1pt">
-                <v:textbox>
-                  <w:txbxContent>
-                    <w:p>
-                      <w:pPr>
-                        <w:jc w:val="center"/>
-                        <w:rPr>
-                          <w:sz w:val="12"/>
-                          <w:szCs w:val="12"/>
-                        </w:rPr>
-                      </w:pPr>
-                      <w:proofErr w:type="spellStart"/>
-                      <w:r>
-                        <w:rPr>
-                          <w:sz w:val="12"/>
-                          <w:szCs w:val="12"/>
-                        </w:rPr>
-                        <w:t>mac</w:t>
-                      </w:r>
-                      <w:r>
-                        <w:rPr>
-                          <w:sz w:val="12"/>
-                          <w:szCs w:val="12"/>
-                        </w:rPr>
-                        <w:t>Pro</w:t>
-                      </w:r>
-                      <w:r>
-                        <w:rPr>
-                          <w:sz w:val="12"/>
-                          <w:szCs w:val="12"/>
-                        </w:rPr>
-                        <w:t>Laptop</w:t>
-                      </w:r>
-                      <w:proofErr w:type="spellEnd"/>
-                    </w:p>
-                  </w:txbxContent>
-                </v:textbox>
-              </v:rect>
-            </w:pict>
-          </mc:Fallback>
-        </mc:AlternateContent>
-      </w:r>
-      <w:r>
-        <w:rPr>
-          <w:noProof/>
-        </w:rPr>
-        <mc:AlternateContent>
-          <mc:Choice Requires="wps">
-            <w:drawing>
-              <wp:anchor distT="0" distB="0" distL="114300" distR="114300" simplePos="0" relativeHeight="251676672" behindDoc="0" locked="0" layoutInCell="1" allowOverlap="1" wp14:anchorId="52A19D26" wp14:editId="7FF56D9C">
-                <wp:simplePos x="0" y="0"/>
-                <wp:positionH relativeFrom="column">
-                  <wp:posOffset>-194310</wp:posOffset>
-                </wp:positionH>
-                <wp:positionV relativeFrom="paragraph">
-                  <wp:posOffset>312420</wp:posOffset>
-                </wp:positionV>
-                <wp:extent cx="925830" cy="323850"/>
-                <wp:effectExtent l="0" t="0" r="26670" b="19050"/>
-                <wp:wrapNone/>
-                <wp:docPr id="1487438654" name="Rectangle 9"/>
-                <wp:cNvGraphicFramePr/>
-                <a:graphic xmlns:a="http://schemas.openxmlformats.org/drawingml/2006/main">
-                  <a:graphicData uri="http://schemas.microsoft.com/office/word/2010/wordprocessingShape">
-                    <wps:wsp>
-                      <wps:cNvSpPr/>
-                      <wps:spPr>
-                        <a:xfrm>
-                          <a:off x="0" y="0"/>
-                          <a:ext cx="925830" cy="323850"/>
-                        </a:xfrm>
-                        <a:prstGeom prst="rect">
-                          <a:avLst/>
-                        </a:prstGeom>
-                      </wps:spPr>
-                      <wps:style>
-                        <a:lnRef idx="2">
-                          <a:schemeClr val="accent1">
-                            <a:shade val="15000"/>
-                          </a:schemeClr>
-                        </a:lnRef>
-                        <a:fillRef idx="1">
-                          <a:schemeClr val="accent1"/>
-                        </a:fillRef>
-                        <a:effectRef idx="0">
-                          <a:schemeClr val="accent1"/>
-                        </a:effectRef>
-                        <a:fontRef idx="minor">
-                          <a:schemeClr val="lt1"/>
-                        </a:fontRef>
-                      </wps:style>
-                      <wps:txbx>
-                        <w:txbxContent>
-                          <w:p>
-                            <w:pPr>
-                              <w:jc w:val="center"/>
-                              <w:rPr>
-                                <w:sz w:val="12"/>
-                                <w:szCs w:val="12"/>
-                              </w:rPr>
-                            </w:pPr>
-                            <w:proofErr w:type="spellStart"/>
-                            <w:r>
-                              <w:rPr>
-                                <w:sz w:val="12"/>
-                                <w:szCs w:val="12"/>
-                              </w:rPr>
-                              <w:t>macAirLaptop</w:t>
-                            </w:r>
-                            <w:proofErr w:type="spellEnd"/>
-                          </w:p>
-                        </w:txbxContent>
-                      </wps:txbx>
-                      <wps:bodyPr rot="0" spcFirstLastPara="0" vertOverflow="overflow" horzOverflow="overflow" vert="horz" wrap="square" lIns="91440" tIns="45720" rIns="91440" bIns="45720" numCol="1" spcCol="0" rtlCol="0" fromWordArt="0" anchor="ctr" anchorCtr="0" forceAA="0" compatLnSpc="1">
-                        <a:prstTxWarp prst="textNoShape">
-                          <a:avLst/>
-                        </a:prstTxWarp>
-                        <a:noAutofit/>
-                      </wps:bodyPr>
-                    </wps:wsp>
-                  </a:graphicData>
-                </a:graphic>
-                <wp14:sizeRelH relativeFrom="margin">
-                  <wp14:pctWidth>0</wp14:pctWidth>
-                </wp14:sizeRelH>
-                <wp14:sizeRelV relativeFrom="margin">
-                  <wp14:pctHeight>0</wp14:pctHeight>
-                </wp14:sizeRelV>
-              </wp:anchor>
-            </w:drawing>
-          </mc:Choice>
-          <mc:Fallback>
-            <w:pict>
-              <v:rect w14:anchorId="52A19D26" id="_x0000_s1029" style="position:absolute;margin-left:-15.3pt;margin-top:24.6pt;width:72.9pt;height:25.5pt;z-index:251676672;visibility:visible;mso-wrap-style:square;mso-width-percent:0;mso-height-percent:0;mso-wrap-distance-left:9pt;mso-wrap-distance-top:0;mso-wrap-distance-right:9pt;mso-wrap-distance-bottom:0;mso-position-horizontal:absolute;mso-position-horizontal-relative:text;mso-position-vertical:absolute;mso-position-vertical-relative:text;mso-width-percent:0;mso-height-percent:0;mso-width-relative:margin;mso-height-relative:margin;v-text-anchor:middle" o:gfxdata="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" fillcolor="#4472c4 [3204]" strokecolor="#09101d [484]" strokeweight="1pt">
-                <v:textbox>
-                  <w:txbxContent>
-                    <w:p>
-                      <w:pPr>
-                        <w:jc w:val="center"/>
-                        <w:rPr>
-                          <w:sz w:val="12"/>
-                          <w:szCs w:val="12"/>
-                        </w:rPr>
-                      </w:pPr>
-                      <w:proofErr w:type="spellStart"/>
-                      <w:r>
-                        <w:rPr>
-                          <w:sz w:val="12"/>
-                          <w:szCs w:val="12"/>
-                        </w:rPr>
-                        <w:t>macAirLaptop</w:t>
-                      </w:r>
-                      <w:proofErr w:type="spellEnd"/>
-                    </w:p>
-                  </w:txbxContent>
-                </v:textbox>
-              </v:rect>
             </w:pict>
           </mc:Fallback>
         </mc:AlternateContent>

</xml_diff>